<commit_message>
Aggiunti numero matricola e referente
</commit_message>
<xml_diff>
--- a/Relazione/PrimaPagina.docx
+++ b/Relazione/PrimaPagina.docx
@@ -1,6 +1,6 @@
 
 <file path=word/document.xml><?xml version="1.0" encoding="utf-8"?>
-<w:document xmlns:wpc="http://schemas.microsoft.com/office/word/2010/wordprocessingCanvas" xmlns:cx="http://schemas.microsoft.com/office/drawing/2014/chartex" xmlns:cx1="http://schemas.microsoft.com/office/drawing/2015/9/8/chartex" xmlns:cx2="http://schemas.microsoft.com/office/drawing/2015/10/21/chartex" xmlns:cx3="http://schemas.microsoft.com/office/drawing/2016/5/9/chartex" xmlns:cx4="http://schemas.microsoft.com/office/drawing/2016/5/10/chartex" xmlns:cx5="http://schemas.microsoft.com/office/drawing/2016/5/11/chartex" xmlns:cx6="http://schemas.microsoft.com/office/drawing/2016/5/12/chartex" xmlns:cx7="http://schemas.microsoft.com/office/drawing/2016/5/13/chartex" xmlns:cx8="http://schemas.microsoft.com/office/drawing/2016/5/14/chartex" xmlns:mc="http://schemas.openxmlformats.org/markup-compatibility/2006" xmlns:aink="http://schemas.microsoft.com/office/drawing/2016/ink" xmlns:am3d="http://schemas.microsoft.com/office/drawing/2017/model3d" xmlns:o="urn:schemas-microsoft-com:office:office" xmlns:r="http://schemas.openxmlformats.org/officeDocument/2006/relationships" xmlns:m="http://schemas.openxmlformats.org/officeDocument/2006/math" xmlns:v="urn:schemas-microsoft-com:vml" xmlns:wp14="http://schemas.microsoft.com/office/word/2010/wordprocessingDrawing" xmlns:wp="http://schemas.openxmlformats.org/drawingml/2006/wordprocessingDrawing" xmlns:w10="urn:schemas-microsoft-com:office:word" xmlns:w="http://schemas.openxmlformats.org/wordprocessingml/2006/main" xmlns:w14="http://schemas.microsoft.com/office/word/2010/wordml" xmlns:w15="http://schemas.microsoft.com/office/word/2012/wordml" xmlns:w16cid="http://schemas.microsoft.com/office/word/2016/wordml/cid" xmlns:w16se="http://schemas.microsoft.com/office/word/2015/wordml/symex" xmlns:wpg="http://schemas.microsoft.com/office/word/2010/wordprocessingGroup" xmlns:wpi="http://schemas.microsoft.com/office/word/2010/wordprocessingInk" xmlns:wne="http://schemas.microsoft.com/office/word/2006/wordml" xmlns:wps="http://schemas.microsoft.com/office/word/2010/wordprocessingShape" mc:Ignorable="w14 w15 w16se w16cid wp14">
+<w:document xmlns:wpc="http://schemas.microsoft.com/office/word/2010/wordprocessingCanvas" xmlns:cx="http://schemas.microsoft.com/office/drawing/2014/chartex" xmlns:cx1="http://schemas.microsoft.com/office/drawing/2015/9/8/chartex" xmlns:cx2="http://schemas.microsoft.com/office/drawing/2015/10/21/chartex" xmlns:cx3="http://schemas.microsoft.com/office/drawing/2016/5/9/chartex" xmlns:cx4="http://schemas.microsoft.com/office/drawing/2016/5/10/chartex" xmlns:cx5="http://schemas.microsoft.com/office/drawing/2016/5/11/chartex" xmlns:cx6="http://schemas.microsoft.com/office/drawing/2016/5/12/chartex" xmlns:cx7="http://schemas.microsoft.com/office/drawing/2016/5/13/chartex" xmlns:cx8="http://schemas.microsoft.com/office/drawing/2016/5/14/chartex" xmlns:mc="http://schemas.openxmlformats.org/markup-compatibility/2006" xmlns:aink="http://schemas.microsoft.com/office/drawing/2016/ink" xmlns:am3d="http://schemas.microsoft.com/office/drawing/2017/model3d" xmlns:o="urn:schemas-microsoft-com:office:office" xmlns:r="http://schemas.openxmlformats.org/officeDocument/2006/relationships" xmlns:m="http://schemas.openxmlformats.org/officeDocument/2006/math" xmlns:v="urn:schemas-microsoft-com:vml" xmlns:wp14="http://schemas.microsoft.com/office/word/2010/wordprocessingDrawing" xmlns:wp="http://schemas.openxmlformats.org/drawingml/2006/wordprocessingDrawing" xmlns:w10="urn:schemas-microsoft-com:office:word" xmlns:w="http://schemas.openxmlformats.org/wordprocessingml/2006/main" xmlns:w14="http://schemas.microsoft.com/office/word/2010/wordml" xmlns:w15="http://schemas.microsoft.com/office/word/2012/wordml" xmlns:w16cid="http://schemas.microsoft.com/office/word/2016/wordml/cid" xmlns:w16se="http://schemas.microsoft.com/office/word/2015/wordml/symex" xmlns:wpg="http://schemas.microsoft.com/office/word/2010/wordprocessingGroup" xmlns:wpi="http://schemas.microsoft.com/office/word/2010/wordprocessingInk" xmlns:wne="http://schemas.microsoft.com/office/word/2006/wordml" xmlns:wps="http://schemas.microsoft.com/office/word/2010/wordprocessingShape" xmlns:a="http://schemas.openxmlformats.org/drawingml/2006/main" xmlns:pic="http://schemas.openxmlformats.org/drawingml/2006/picture" xmlns:a14="http://schemas.microsoft.com/office/drawing/2010/main" mc:Ignorable="w14 w15 w16se w16cid wp14">
   <w:body>
     <w:p>
       <w:r>
@@ -126,9 +126,10 @@
             <w:tcBorders>
               <w:top w:val="nil"/>
               <w:left w:val="nil"/>
-              <w:bottom w:val="single" w:sz="4" w:space="0" w:color="auto"/>
-              <w:right w:val="single" w:sz="4" w:space="0" w:color="auto"/>
-            </w:tcBorders>
+              <w:bottom w:val="single" w:color="auto" w:sz="4" w:space="0"/>
+              <w:right w:val="single" w:color="auto" w:sz="4" w:space="0"/>
+            </w:tcBorders>
+            <w:tcMar/>
           </w:tcPr>
           <w:p>
             <w:pPr>
@@ -161,10 +162,11 @@
             <w:tcW w:w="2407" w:type="dxa"/>
             <w:tcBorders>
               <w:top w:val="nil"/>
-              <w:left w:val="single" w:sz="4" w:space="0" w:color="auto"/>
-              <w:bottom w:val="single" w:sz="4" w:space="0" w:color="auto"/>
+              <w:left w:val="single" w:color="auto" w:sz="4" w:space="0"/>
+              <w:bottom w:val="single" w:color="auto" w:sz="4" w:space="0"/>
               <w:right w:val="nil"/>
             </w:tcBorders>
+            <w:tcMar/>
           </w:tcPr>
           <w:p>
             <w:pPr>
@@ -189,10 +191,11 @@
             <w:tcW w:w="2407" w:type="dxa"/>
             <w:vMerge w:val="restart"/>
             <w:tcBorders>
-              <w:top w:val="single" w:sz="4" w:space="0" w:color="auto"/>
+              <w:top w:val="single" w:color="auto" w:sz="4" w:space="0"/>
               <w:left w:val="nil"/>
               <w:bottom w:val="nil"/>
             </w:tcBorders>
+            <w:tcMar/>
           </w:tcPr>
           <w:p>
             <w:pPr>
@@ -215,9 +218,10 @@
           <w:tcPr>
             <w:tcW w:w="2407" w:type="dxa"/>
             <w:tcBorders>
-              <w:top w:val="single" w:sz="4" w:space="0" w:color="auto"/>
+              <w:top w:val="single" w:color="auto" w:sz="4" w:space="0"/>
               <w:right w:val="nil"/>
             </w:tcBorders>
+            <w:tcMar/>
           </w:tcPr>
           <w:p>
             <w:pPr>
@@ -239,11 +243,12 @@
           <w:tcPr>
             <w:tcW w:w="2407" w:type="dxa"/>
             <w:tcBorders>
-              <w:top w:val="single" w:sz="4" w:space="0" w:color="auto"/>
+              <w:top w:val="single" w:color="auto" w:sz="4" w:space="0"/>
               <w:left w:val="nil"/>
-              <w:bottom w:val="single" w:sz="4" w:space="0" w:color="auto"/>
-              <w:right w:val="single" w:sz="4" w:space="0" w:color="auto"/>
-            </w:tcBorders>
+              <w:bottom w:val="single" w:color="auto" w:sz="4" w:space="0"/>
+              <w:right w:val="single" w:color="auto" w:sz="4" w:space="0"/>
+            </w:tcBorders>
+            <w:tcMar/>
           </w:tcPr>
           <w:p>
             <w:pPr>
@@ -265,18 +270,26 @@
           <w:tcPr>
             <w:tcW w:w="2407" w:type="dxa"/>
             <w:tcBorders>
-              <w:top w:val="single" w:sz="4" w:space="0" w:color="auto"/>
-              <w:left w:val="single" w:sz="4" w:space="0" w:color="auto"/>
+              <w:top w:val="single" w:color="auto" w:sz="4" w:space="0"/>
+              <w:left w:val="single" w:color="auto" w:sz="4" w:space="0"/>
               <w:right w:val="nil"/>
             </w:tcBorders>
-          </w:tcPr>
-          <w:p>
-            <w:pPr>
-              <w:rPr>
-                <w:sz w:val="36"/>
-                <w:szCs w:val="36"/>
-              </w:rPr>
-            </w:pPr>
+            <w:tcMar/>
+          </w:tcPr>
+          <w:p>
+            <w:pPr>
+              <w:rPr>
+                <w:sz w:val="36"/>
+                <w:szCs w:val="36"/>
+              </w:rPr>
+            </w:pPr>
+            <w:r>
+              <w:rPr>
+                <w:sz w:val="36"/>
+                <w:szCs w:val="36"/>
+              </w:rPr>
+              <w:t>1171208</w:t>
+            </w:r>
           </w:p>
         </w:tc>
       </w:tr>
@@ -285,256 +298,266 @@
           <w:tcPr>
             <w:tcW w:w="2407" w:type="dxa"/>
             <w:vMerge/>
+            <w:tcBorders/>
+            <w:tcMar/>
+          </w:tcPr>
+          <w:p>
+            <w:pPr>
+              <w:rPr>
+                <w:sz w:val="36"/>
+                <w:szCs w:val="36"/>
+              </w:rPr>
+            </w:pPr>
+          </w:p>
+        </w:tc>
+        <w:tc>
+          <w:tcPr>
+            <w:tcW w:w="2407" w:type="dxa"/>
+            <w:tcBorders>
+              <w:right w:val="nil"/>
+            </w:tcBorders>
+            <w:tcMar/>
+          </w:tcPr>
+          <w:p>
+            <w:pPr>
+              <w:rPr>
+                <w:sz w:val="36"/>
+                <w:szCs w:val="36"/>
+              </w:rPr>
+            </w:pPr>
+            <w:r>
+              <w:rPr>
+                <w:sz w:val="36"/>
+                <w:szCs w:val="36"/>
+              </w:rPr>
+              <w:t>Meneghin</w:t>
+            </w:r>
+          </w:p>
+        </w:tc>
+        <w:tc>
+          <w:tcPr>
+            <w:tcW w:w="2407" w:type="dxa"/>
+            <w:tcBorders>
+              <w:left w:val="nil"/>
+              <w:bottom w:val="single" w:color="auto" w:sz="4" w:space="0"/>
+              <w:right w:val="single" w:color="auto" w:sz="4" w:space="0"/>
+            </w:tcBorders>
+            <w:tcMar/>
+          </w:tcPr>
+          <w:p>
+            <w:pPr>
+              <w:rPr>
+                <w:sz w:val="36"/>
+                <w:szCs w:val="36"/>
+              </w:rPr>
+            </w:pPr>
+            <w:r>
+              <w:rPr>
+                <w:sz w:val="36"/>
+                <w:szCs w:val="36"/>
+              </w:rPr>
+              <w:t>Simone</w:t>
+            </w:r>
+          </w:p>
+        </w:tc>
+        <w:tc>
+          <w:tcPr>
+            <w:tcW w:w="2407" w:type="dxa"/>
+            <w:tcBorders>
+              <w:left w:val="single" w:color="auto" w:sz="4" w:space="0"/>
+              <w:right w:val="nil"/>
+            </w:tcBorders>
+            <w:tcMar/>
+          </w:tcPr>
+          <w:p>
+            <w:pPr>
+              <w:rPr>
+                <w:sz w:val="36"/>
+                <w:szCs w:val="36"/>
+              </w:rPr>
+            </w:pPr>
+            <w:r>
+              <w:rPr>
+                <w:sz w:val="36"/>
+                <w:szCs w:val="36"/>
+              </w:rPr>
+              <w:t>1174926</w:t>
+            </w:r>
+          </w:p>
+        </w:tc>
+      </w:tr>
+      <w:tr>
+        <w:tc>
+          <w:tcPr>
+            <w:tcW w:w="2407" w:type="dxa"/>
+            <w:vMerge/>
+            <w:tcBorders/>
+            <w:tcMar/>
+          </w:tcPr>
+          <w:p>
+            <w:pPr>
+              <w:rPr>
+                <w:sz w:val="36"/>
+                <w:szCs w:val="36"/>
+              </w:rPr>
+            </w:pPr>
+          </w:p>
+        </w:tc>
+        <w:tc>
+          <w:tcPr>
+            <w:tcW w:w="2407" w:type="dxa"/>
+            <w:tcBorders>
+              <w:bottom w:val="single" w:color="auto" w:sz="4" w:space="0"/>
+              <w:right w:val="nil"/>
+            </w:tcBorders>
+            <w:tcMar/>
+          </w:tcPr>
+          <w:p>
+            <w:pPr>
+              <w:rPr>
+                <w:sz w:val="36"/>
+                <w:szCs w:val="36"/>
+              </w:rPr>
+            </w:pPr>
+            <w:r>
+              <w:rPr>
+                <w:sz w:val="36"/>
+                <w:szCs w:val="36"/>
+              </w:rPr>
+              <w:t xml:space="preserve">Salmaso </w:t>
+            </w:r>
+          </w:p>
+        </w:tc>
+        <w:tc>
+          <w:tcPr>
+            <w:tcW w:w="2407" w:type="dxa"/>
+            <w:tcBorders>
+              <w:left w:val="nil"/>
+              <w:bottom w:val="single" w:color="auto" w:sz="4" w:space="0"/>
+              <w:right w:val="single" w:color="auto" w:sz="4" w:space="0"/>
+            </w:tcBorders>
+            <w:tcMar/>
+          </w:tcPr>
+          <w:p>
+            <w:pPr>
+              <w:rPr>
+                <w:sz w:val="36"/>
+                <w:szCs w:val="36"/>
+              </w:rPr>
+            </w:pPr>
+            <w:r>
+              <w:rPr>
+                <w:sz w:val="36"/>
+                <w:szCs w:val="36"/>
+              </w:rPr>
+              <w:t>Enrico</w:t>
+            </w:r>
+          </w:p>
+        </w:tc>
+        <w:tc>
+          <w:tcPr>
+            <w:tcW w:w="2407" w:type="dxa"/>
+            <w:tcBorders>
+              <w:left w:val="single" w:color="auto" w:sz="4" w:space="0"/>
+              <w:bottom w:val="single" w:color="auto" w:sz="4" w:space="0"/>
+              <w:right w:val="nil"/>
+            </w:tcBorders>
+            <w:tcMar/>
+          </w:tcPr>
+          <w:p>
+            <w:pPr>
+              <w:rPr>
+                <w:sz w:val="36"/>
+                <w:szCs w:val="36"/>
+              </w:rPr>
+            </w:pPr>
+            <w:r>
+              <w:rPr>
+                <w:sz w:val="36"/>
+                <w:szCs w:val="36"/>
+              </w:rPr>
+              <w:t>1166175</w:t>
+            </w:r>
+          </w:p>
+        </w:tc>
+      </w:tr>
+      <w:tr>
+        <w:tc>
+          <w:tcPr>
+            <w:tcW w:w="2407" w:type="dxa"/>
+            <w:vMerge/>
+            <w:tcBorders/>
+            <w:tcMar/>
+          </w:tcPr>
+          <w:p>
+            <w:pPr>
+              <w:rPr>
+                <w:sz w:val="36"/>
+                <w:szCs w:val="36"/>
+              </w:rPr>
+            </w:pPr>
+          </w:p>
+        </w:tc>
+        <w:tc>
+          <w:tcPr>
+            <w:tcW w:w="2407" w:type="dxa"/>
+            <w:tcBorders>
+              <w:bottom w:val="nil"/>
+              <w:right w:val="nil"/>
+            </w:tcBorders>
+            <w:tcMar/>
+          </w:tcPr>
+          <w:p>
+            <w:pPr>
+              <w:rPr>
+                <w:sz w:val="36"/>
+                <w:szCs w:val="36"/>
+              </w:rPr>
+            </w:pPr>
+            <w:r>
+              <w:rPr>
+                <w:sz w:val="36"/>
+                <w:szCs w:val="36"/>
+              </w:rPr>
+              <w:t>Tinto</w:t>
+            </w:r>
+          </w:p>
+        </w:tc>
+        <w:tc>
+          <w:tcPr>
+            <w:tcW w:w="2407" w:type="dxa"/>
             <w:tcBorders>
               <w:left w:val="nil"/>
               <w:bottom w:val="nil"/>
-            </w:tcBorders>
-          </w:tcPr>
-          <w:p>
-            <w:pPr>
-              <w:rPr>
-                <w:sz w:val="36"/>
-                <w:szCs w:val="36"/>
-              </w:rPr>
-            </w:pPr>
+              <w:right w:val="single" w:color="auto" w:sz="4" w:space="0"/>
+            </w:tcBorders>
+            <w:tcMar/>
+          </w:tcPr>
+          <w:p>
+            <w:pPr>
+              <w:rPr>
+                <w:sz w:val="36"/>
+                <w:szCs w:val="36"/>
+              </w:rPr>
+            </w:pPr>
+            <w:r>
+              <w:rPr>
+                <w:sz w:val="36"/>
+                <w:szCs w:val="36"/>
+              </w:rPr>
+              <w:t>Edoardo</w:t>
+            </w:r>
           </w:p>
         </w:tc>
         <w:tc>
           <w:tcPr>
             <w:tcW w:w="2407" w:type="dxa"/>
             <w:tcBorders>
-              <w:right w:val="nil"/>
-            </w:tcBorders>
-          </w:tcPr>
-          <w:p>
-            <w:pPr>
-              <w:rPr>
-                <w:sz w:val="36"/>
-                <w:szCs w:val="36"/>
-              </w:rPr>
-            </w:pPr>
-            <w:r>
-              <w:rPr>
-                <w:sz w:val="36"/>
-                <w:szCs w:val="36"/>
-              </w:rPr>
-              <w:t>Meneghin</w:t>
-            </w:r>
-          </w:p>
-        </w:tc>
-        <w:tc>
-          <w:tcPr>
-            <w:tcW w:w="2407" w:type="dxa"/>
-            <w:tcBorders>
-              <w:left w:val="nil"/>
-              <w:bottom w:val="single" w:sz="4" w:space="0" w:color="auto"/>
-              <w:right w:val="single" w:sz="4" w:space="0" w:color="auto"/>
-            </w:tcBorders>
-          </w:tcPr>
-          <w:p>
-            <w:pPr>
-              <w:rPr>
-                <w:sz w:val="36"/>
-                <w:szCs w:val="36"/>
-              </w:rPr>
-            </w:pPr>
-            <w:r>
-              <w:rPr>
-                <w:sz w:val="36"/>
-                <w:szCs w:val="36"/>
-              </w:rPr>
-              <w:t>Simone</w:t>
-            </w:r>
-          </w:p>
-        </w:tc>
-        <w:tc>
-          <w:tcPr>
-            <w:tcW w:w="2407" w:type="dxa"/>
-            <w:tcBorders>
-              <w:left w:val="single" w:sz="4" w:space="0" w:color="auto"/>
-              <w:right w:val="nil"/>
-            </w:tcBorders>
-          </w:tcPr>
-          <w:p>
-            <w:pPr>
-              <w:rPr>
-                <w:sz w:val="36"/>
-                <w:szCs w:val="36"/>
-              </w:rPr>
-            </w:pPr>
-            <w:r>
-              <w:rPr>
-                <w:sz w:val="36"/>
-                <w:szCs w:val="36"/>
-              </w:rPr>
-              <w:t>1174926</w:t>
-            </w:r>
-          </w:p>
-        </w:tc>
-      </w:tr>
-      <w:tr>
-        <w:tc>
-          <w:tcPr>
-            <w:tcW w:w="2407" w:type="dxa"/>
-            <w:vMerge/>
-            <w:tcBorders>
-              <w:left w:val="nil"/>
-              <w:bottom w:val="nil"/>
-            </w:tcBorders>
-          </w:tcPr>
-          <w:p>
-            <w:pPr>
-              <w:rPr>
-                <w:sz w:val="36"/>
-                <w:szCs w:val="36"/>
-              </w:rPr>
-            </w:pPr>
-          </w:p>
-        </w:tc>
-        <w:tc>
-          <w:tcPr>
-            <w:tcW w:w="2407" w:type="dxa"/>
-            <w:tcBorders>
-              <w:bottom w:val="single" w:sz="4" w:space="0" w:color="auto"/>
-              <w:right w:val="nil"/>
-            </w:tcBorders>
-          </w:tcPr>
-          <w:p>
-            <w:pPr>
-              <w:rPr>
-                <w:sz w:val="36"/>
-                <w:szCs w:val="36"/>
-              </w:rPr>
-            </w:pPr>
-            <w:r>
-              <w:rPr>
-                <w:sz w:val="36"/>
-                <w:szCs w:val="36"/>
-              </w:rPr>
-              <w:t xml:space="preserve">Salmaso </w:t>
-            </w:r>
-          </w:p>
-        </w:tc>
-        <w:tc>
-          <w:tcPr>
-            <w:tcW w:w="2407" w:type="dxa"/>
-            <w:tcBorders>
-              <w:left w:val="nil"/>
-              <w:bottom w:val="single" w:sz="4" w:space="0" w:color="auto"/>
-              <w:right w:val="single" w:sz="4" w:space="0" w:color="auto"/>
-            </w:tcBorders>
-          </w:tcPr>
-          <w:p>
-            <w:pPr>
-              <w:rPr>
-                <w:sz w:val="36"/>
-                <w:szCs w:val="36"/>
-              </w:rPr>
-            </w:pPr>
-            <w:r>
-              <w:rPr>
-                <w:sz w:val="36"/>
-                <w:szCs w:val="36"/>
-              </w:rPr>
-              <w:t>Enrico</w:t>
-            </w:r>
-          </w:p>
-        </w:tc>
-        <w:tc>
-          <w:tcPr>
-            <w:tcW w:w="2407" w:type="dxa"/>
-            <w:tcBorders>
-              <w:left w:val="single" w:sz="4" w:space="0" w:color="auto"/>
-              <w:bottom w:val="single" w:sz="4" w:space="0" w:color="auto"/>
-              <w:right w:val="nil"/>
-            </w:tcBorders>
-          </w:tcPr>
-          <w:p>
-            <w:pPr>
-              <w:rPr>
-                <w:sz w:val="36"/>
-                <w:szCs w:val="36"/>
-              </w:rPr>
-            </w:pPr>
-          </w:p>
-        </w:tc>
-      </w:tr>
-      <w:tr>
-        <w:tc>
-          <w:tcPr>
-            <w:tcW w:w="2407" w:type="dxa"/>
-            <w:vMerge/>
-            <w:tcBorders>
-              <w:left w:val="nil"/>
-              <w:bottom w:val="nil"/>
-            </w:tcBorders>
-          </w:tcPr>
-          <w:p>
-            <w:pPr>
-              <w:rPr>
-                <w:sz w:val="36"/>
-                <w:szCs w:val="36"/>
-              </w:rPr>
-            </w:pPr>
-          </w:p>
-        </w:tc>
-        <w:tc>
-          <w:tcPr>
-            <w:tcW w:w="2407" w:type="dxa"/>
-            <w:tcBorders>
+              <w:left w:val="single" w:color="auto" w:sz="4" w:space="0"/>
               <w:bottom w:val="nil"/>
               <w:right w:val="nil"/>
             </w:tcBorders>
-          </w:tcPr>
-          <w:p>
-            <w:pPr>
-              <w:rPr>
-                <w:sz w:val="36"/>
-                <w:szCs w:val="36"/>
-              </w:rPr>
-            </w:pPr>
-            <w:r>
-              <w:rPr>
-                <w:sz w:val="36"/>
-                <w:szCs w:val="36"/>
-              </w:rPr>
-              <w:t>Tinto</w:t>
-            </w:r>
-          </w:p>
-        </w:tc>
-        <w:tc>
-          <w:tcPr>
-            <w:tcW w:w="2407" w:type="dxa"/>
-            <w:tcBorders>
-              <w:left w:val="nil"/>
-              <w:bottom w:val="nil"/>
-              <w:right w:val="single" w:sz="4" w:space="0" w:color="auto"/>
-            </w:tcBorders>
-          </w:tcPr>
-          <w:p>
-            <w:pPr>
-              <w:rPr>
-                <w:sz w:val="36"/>
-                <w:szCs w:val="36"/>
-              </w:rPr>
-            </w:pPr>
-            <w:r>
-              <w:rPr>
-                <w:sz w:val="36"/>
-                <w:szCs w:val="36"/>
-              </w:rPr>
-              <w:t>Edoardo</w:t>
-            </w:r>
-          </w:p>
-        </w:tc>
-        <w:tc>
-          <w:tcPr>
-            <w:tcW w:w="2407" w:type="dxa"/>
-            <w:tcBorders>
-              <w:left w:val="single" w:sz="4" w:space="0" w:color="auto"/>
-              <w:bottom w:val="nil"/>
-              <w:right w:val="nil"/>
-            </w:tcBorders>
+            <w:tcMar/>
           </w:tcPr>
           <w:p>
             <w:pPr>
@@ -574,7 +597,7 @@
     <w:p>
       <w:pPr>
         <w:rPr>
-          <w:rFonts w:ascii="Consolas" w:eastAsia="Times New Roman" w:hAnsi="Consolas" w:cs="Times New Roman"/>
+          <w:rFonts w:ascii="Consolas" w:hAnsi="Consolas" w:eastAsia="Times New Roman" w:cs="Times New Roman"/>
           <w:color w:val="000000" w:themeColor="text1"/>
           <w:sz w:val="28"/>
           <w:szCs w:val="28"/>
@@ -583,8 +606,8 @@
       </w:pPr>
       <w:r>
         <w:rPr>
-          <w:i/>
-          <w:iCs/>
+          <w:i w:val="1"/>
+          <w:iCs w:val="1"/>
           <w:sz w:val="36"/>
           <w:szCs w:val="36"/>
         </w:rPr>
@@ -595,19 +618,15 @@
           <w:sz w:val="36"/>
           <w:szCs w:val="36"/>
         </w:rPr>
-        <w:t>: da decidere</w:t>
+        <w:t>: Enrico Salmaso</w:t>
       </w:r>
       <w:r>
-        <w:rPr>
-          <w:sz w:val="36"/>
-          <w:szCs w:val="36"/>
-        </w:rPr>
         <w:br/>
       </w:r>
       <w:r>
         <w:rPr>
-          <w:i/>
-          <w:iCs/>
+          <w:i w:val="1"/>
+          <w:iCs w:val="1"/>
           <w:sz w:val="36"/>
           <w:szCs w:val="36"/>
         </w:rPr>
@@ -620,58 +639,16 @@
         </w:rPr>
         <w:t xml:space="preserve">: </w:t>
       </w:r>
-      <w:hyperlink r:id="rId5" w:history="1">
+      <w:hyperlink r:id="R1b2131a1f2864c87">
         <w:r>
           <w:rPr>
             <w:rStyle w:val="Collegamentoipertestuale"/>
-            <w:rFonts w:ascii="Consolas" w:eastAsia="Times New Roman" w:hAnsi="Consolas" w:cs="Times New Roman"/>
+            <w:rFonts w:ascii="Consolas" w:hAnsi="Consolas" w:eastAsia="Times New Roman" w:cs="Times New Roman"/>
             <w:sz w:val="28"/>
             <w:szCs w:val="28"/>
             <w:lang w:eastAsia="it-IT"/>
           </w:rPr>
-          <w:t>tecweb.studenti.math.unipd.i</w:t>
-        </w:r>
-        <w:r>
-          <w:rPr>
-            <w:rStyle w:val="Collegamentoipertestuale"/>
-            <w:rFonts w:ascii="Consolas" w:eastAsia="Times New Roman" w:hAnsi="Consolas" w:cs="Times New Roman"/>
-            <w:sz w:val="28"/>
-            <w:szCs w:val="28"/>
-            <w:lang w:eastAsia="it-IT"/>
-          </w:rPr>
-          <w:t>t</w:t>
-        </w:r>
-        <w:r>
-          <w:rPr>
-            <w:rStyle w:val="Collegamentoipertestuale"/>
-            <w:rFonts w:ascii="Consolas" w:eastAsia="Times New Roman" w:hAnsi="Consolas" w:cs="Times New Roman"/>
-            <w:sz w:val="28"/>
-            <w:szCs w:val="28"/>
-            <w:lang w:eastAsia="it-IT"/>
-          </w:rPr>
-          <w:t>/</w:t>
-        </w:r>
-        <w:proofErr w:type="spellStart"/>
-        <w:r>
-          <w:rPr>
-            <w:rStyle w:val="Collegamentoipertestuale"/>
-            <w:rFonts w:ascii="Consolas" w:eastAsia="Times New Roman" w:hAnsi="Consolas" w:cs="Times New Roman"/>
-            <w:sz w:val="28"/>
-            <w:szCs w:val="28"/>
-            <w:lang w:eastAsia="it-IT"/>
-          </w:rPr>
-          <w:t>utente_referente</w:t>
-        </w:r>
-        <w:proofErr w:type="spellEnd"/>
-        <w:r>
-          <w:rPr>
-            <w:rStyle w:val="Collegamentoipertestuale"/>
-            <w:rFonts w:ascii="Consolas" w:eastAsia="Times New Roman" w:hAnsi="Consolas" w:cs="Times New Roman"/>
-            <w:sz w:val="28"/>
-            <w:szCs w:val="28"/>
-            <w:lang w:eastAsia="it-IT"/>
-          </w:rPr>
-          <w:t>/</w:t>
+          <w:t>tecweb.studenti.math.unipd.it/utente_referente/</w:t>
         </w:r>
       </w:hyperlink>
     </w:p>
@@ -692,7 +669,7 @@
           <w:szCs w:val="36"/>
         </w:rPr>
       </w:pPr>
-      <w:bookmarkStart w:id="0" w:name="_GoBack"/>
+      <w:bookmarkStart w:name="_GoBack" w:id="0"/>
       <w:bookmarkEnd w:id="0"/>
     </w:p>
     <w:p>
@@ -948,7 +925,7 @@
       </w:pPr>
     </w:p>
     <w:sectPr>
-      <w:pgSz w:w="11906" w:h="16838"/>
+      <w:pgSz w:w="11906" w:h="16838" w:orient="portrait"/>
       <w:pgMar w:top="1417" w:right="1134" w:bottom="1134" w:left="1134" w:header="708" w:footer="708" w:gutter="0"/>
       <w:cols w:space="708"/>
       <w:docGrid w:linePitch="360"/>
@@ -962,7 +939,7 @@
   <w:docDefaults>
     <w:rPrDefault>
       <w:rPr>
-        <w:rFonts w:asciiTheme="minorHAnsi" w:eastAsiaTheme="minorHAnsi" w:hAnsiTheme="minorHAnsi" w:cstheme="minorBidi"/>
+        <w:rFonts w:asciiTheme="minorHAnsi" w:hAnsiTheme="minorHAnsi" w:eastAsiaTheme="minorHAnsi" w:cstheme="minorBidi"/>
         <w:sz w:val="22"/>
         <w:szCs w:val="22"/>
         <w:lang w:val="it-IT" w:eastAsia="en-US" w:bidi="ar-SA"/>
@@ -977,14 +954,14 @@
   <w:latentStyles w:defLockedState="0" w:defUIPriority="99" w:defSemiHidden="0" w:defUnhideWhenUsed="0" w:defQFormat="0" w:count="376">
     <w:lsdException w:name="Normal" w:uiPriority="0" w:qFormat="1"/>
     <w:lsdException w:name="heading 1" w:uiPriority="9" w:qFormat="1"/>
-    <w:lsdException w:name="heading 2" w:semiHidden="1" w:uiPriority="9" w:unhideWhenUsed="1" w:qFormat="1"/>
-    <w:lsdException w:name="heading 3" w:semiHidden="1" w:uiPriority="9" w:unhideWhenUsed="1" w:qFormat="1"/>
-    <w:lsdException w:name="heading 4" w:semiHidden="1" w:uiPriority="9" w:unhideWhenUsed="1" w:qFormat="1"/>
-    <w:lsdException w:name="heading 5" w:semiHidden="1" w:uiPriority="9" w:unhideWhenUsed="1" w:qFormat="1"/>
-    <w:lsdException w:name="heading 6" w:semiHidden="1" w:uiPriority="9" w:unhideWhenUsed="1" w:qFormat="1"/>
-    <w:lsdException w:name="heading 7" w:semiHidden="1" w:uiPriority="9" w:unhideWhenUsed="1" w:qFormat="1"/>
-    <w:lsdException w:name="heading 8" w:semiHidden="1" w:uiPriority="9" w:unhideWhenUsed="1" w:qFormat="1"/>
-    <w:lsdException w:name="heading 9" w:semiHidden="1" w:uiPriority="9" w:unhideWhenUsed="1" w:qFormat="1"/>
+    <w:lsdException w:name="heading 2" w:uiPriority="9" w:semiHidden="1" w:unhideWhenUsed="1" w:qFormat="1"/>
+    <w:lsdException w:name="heading 3" w:uiPriority="9" w:semiHidden="1" w:unhideWhenUsed="1" w:qFormat="1"/>
+    <w:lsdException w:name="heading 4" w:uiPriority="9" w:semiHidden="1" w:unhideWhenUsed="1" w:qFormat="1"/>
+    <w:lsdException w:name="heading 5" w:uiPriority="9" w:semiHidden="1" w:unhideWhenUsed="1" w:qFormat="1"/>
+    <w:lsdException w:name="heading 6" w:uiPriority="9" w:semiHidden="1" w:unhideWhenUsed="1" w:qFormat="1"/>
+    <w:lsdException w:name="heading 7" w:uiPriority="9" w:semiHidden="1" w:unhideWhenUsed="1" w:qFormat="1"/>
+    <w:lsdException w:name="heading 8" w:uiPriority="9" w:semiHidden="1" w:unhideWhenUsed="1" w:qFormat="1"/>
+    <w:lsdException w:name="heading 9" w:uiPriority="9" w:semiHidden="1" w:unhideWhenUsed="1" w:qFormat="1"/>
     <w:lsdException w:name="index 1" w:semiHidden="1" w:unhideWhenUsed="1"/>
     <w:lsdException w:name="index 2" w:semiHidden="1" w:unhideWhenUsed="1"/>
     <w:lsdException w:name="index 3" w:semiHidden="1" w:unhideWhenUsed="1"/>
@@ -994,22 +971,22 @@
     <w:lsdException w:name="index 7" w:semiHidden="1" w:unhideWhenUsed="1"/>
     <w:lsdException w:name="index 8" w:semiHidden="1" w:unhideWhenUsed="1"/>
     <w:lsdException w:name="index 9" w:semiHidden="1" w:unhideWhenUsed="1"/>
-    <w:lsdException w:name="toc 1" w:semiHidden="1" w:uiPriority="39" w:unhideWhenUsed="1"/>
-    <w:lsdException w:name="toc 2" w:semiHidden="1" w:uiPriority="39" w:unhideWhenUsed="1"/>
-    <w:lsdException w:name="toc 3" w:semiHidden="1" w:uiPriority="39" w:unhideWhenUsed="1"/>
-    <w:lsdException w:name="toc 4" w:semiHidden="1" w:uiPriority="39" w:unhideWhenUsed="1"/>
-    <w:lsdException w:name="toc 5" w:semiHidden="1" w:uiPriority="39" w:unhideWhenUsed="1"/>
-    <w:lsdException w:name="toc 6" w:semiHidden="1" w:uiPriority="39" w:unhideWhenUsed="1"/>
-    <w:lsdException w:name="toc 7" w:semiHidden="1" w:uiPriority="39" w:unhideWhenUsed="1"/>
-    <w:lsdException w:name="toc 8" w:semiHidden="1" w:uiPriority="39" w:unhideWhenUsed="1"/>
-    <w:lsdException w:name="toc 9" w:semiHidden="1" w:uiPriority="39" w:unhideWhenUsed="1"/>
+    <w:lsdException w:name="toc 1" w:uiPriority="39" w:semiHidden="1" w:unhideWhenUsed="1"/>
+    <w:lsdException w:name="toc 2" w:uiPriority="39" w:semiHidden="1" w:unhideWhenUsed="1"/>
+    <w:lsdException w:name="toc 3" w:uiPriority="39" w:semiHidden="1" w:unhideWhenUsed="1"/>
+    <w:lsdException w:name="toc 4" w:uiPriority="39" w:semiHidden="1" w:unhideWhenUsed="1"/>
+    <w:lsdException w:name="toc 5" w:uiPriority="39" w:semiHidden="1" w:unhideWhenUsed="1"/>
+    <w:lsdException w:name="toc 6" w:uiPriority="39" w:semiHidden="1" w:unhideWhenUsed="1"/>
+    <w:lsdException w:name="toc 7" w:uiPriority="39" w:semiHidden="1" w:unhideWhenUsed="1"/>
+    <w:lsdException w:name="toc 8" w:uiPriority="39" w:semiHidden="1" w:unhideWhenUsed="1"/>
+    <w:lsdException w:name="toc 9" w:uiPriority="39" w:semiHidden="1" w:unhideWhenUsed="1"/>
     <w:lsdException w:name="Normal Indent" w:semiHidden="1" w:unhideWhenUsed="1"/>
     <w:lsdException w:name="footnote text" w:semiHidden="1" w:unhideWhenUsed="1"/>
     <w:lsdException w:name="annotation text" w:semiHidden="1" w:unhideWhenUsed="1"/>
     <w:lsdException w:name="header" w:semiHidden="1" w:unhideWhenUsed="1"/>
     <w:lsdException w:name="footer" w:semiHidden="1" w:unhideWhenUsed="1"/>
     <w:lsdException w:name="index heading" w:semiHidden="1" w:unhideWhenUsed="1"/>
-    <w:lsdException w:name="caption" w:semiHidden="1" w:uiPriority="35" w:unhideWhenUsed="1" w:qFormat="1"/>
+    <w:lsdException w:name="caption" w:uiPriority="35" w:semiHidden="1" w:unhideWhenUsed="1" w:qFormat="1"/>
     <w:lsdException w:name="table of figures" w:semiHidden="1" w:unhideWhenUsed="1"/>
     <w:lsdException w:name="envelope address" w:semiHidden="1" w:unhideWhenUsed="1"/>
     <w:lsdException w:name="envelope return" w:semiHidden="1" w:unhideWhenUsed="1"/>
@@ -1040,7 +1017,7 @@
     <w:lsdException w:name="Title" w:uiPriority="10" w:qFormat="1"/>
     <w:lsdException w:name="Closing" w:semiHidden="1" w:unhideWhenUsed="1"/>
     <w:lsdException w:name="Signature" w:semiHidden="1" w:unhideWhenUsed="1"/>
-    <w:lsdException w:name="Default Paragraph Font" w:semiHidden="1" w:uiPriority="1" w:unhideWhenUsed="1"/>
+    <w:lsdException w:name="Default Paragraph Font" w:uiPriority="1" w:semiHidden="1" w:unhideWhenUsed="1"/>
     <w:lsdException w:name="Body Text" w:semiHidden="1" w:unhideWhenUsed="1"/>
     <w:lsdException w:name="Body Text Indent" w:semiHidden="1" w:unhideWhenUsed="1"/>
     <w:lsdException w:name="List Continue" w:semiHidden="1" w:unhideWhenUsed="1"/>
@@ -1240,8 +1217,8 @@
     <w:lsdException w:name="Subtle Reference" w:uiPriority="31" w:qFormat="1"/>
     <w:lsdException w:name="Intense Reference" w:uiPriority="32" w:qFormat="1"/>
     <w:lsdException w:name="Book Title" w:uiPriority="33" w:qFormat="1"/>
-    <w:lsdException w:name="Bibliography" w:semiHidden="1" w:uiPriority="37" w:unhideWhenUsed="1"/>
-    <w:lsdException w:name="TOC Heading" w:semiHidden="1" w:uiPriority="39" w:unhideWhenUsed="1" w:qFormat="1"/>
+    <w:lsdException w:name="Bibliography" w:uiPriority="37" w:semiHidden="1" w:unhideWhenUsed="1"/>
+    <w:lsdException w:name="TOC Heading" w:uiPriority="39" w:semiHidden="1" w:unhideWhenUsed="1" w:qFormat="1"/>
     <w:lsdException w:name="Plain Table 1" w:uiPriority="41"/>
     <w:lsdException w:name="Plain Table 2" w:uiPriority="42"/>
     <w:lsdException w:name="Plain Table 3" w:uiPriority="43"/>
@@ -1352,17 +1329,17 @@
     <w:lsdException w:name="Unresolved Mention" w:semiHidden="1" w:unhideWhenUsed="1"/>
     <w:lsdException w:name="Smart Link" w:semiHidden="1" w:unhideWhenUsed="1"/>
   </w:latentStyles>
-  <w:style w:type="paragraph" w:default="1" w:styleId="Normale">
+  <w:style w:type="paragraph" w:styleId="Normale" w:default="1">
     <w:name w:val="Normal"/>
     <w:qFormat/>
   </w:style>
-  <w:style w:type="character" w:default="1" w:styleId="Carpredefinitoparagrafo">
+  <w:style w:type="character" w:styleId="Carpredefinitoparagrafo" w:default="1">
     <w:name w:val="Default Paragraph Font"/>
     <w:uiPriority w:val="1"/>
     <w:semiHidden/>
     <w:unhideWhenUsed/>
   </w:style>
-  <w:style w:type="table" w:default="1" w:styleId="Tabellanormale">
+  <w:style w:type="table" w:styleId="Tabellanormale" w:default="1">
     <w:name w:val="Normal Table"/>
     <w:uiPriority w:val="99"/>
     <w:semiHidden/>
@@ -1377,7 +1354,7 @@
       </w:tblCellMar>
     </w:tblPr>
   </w:style>
-  <w:style w:type="numbering" w:default="1" w:styleId="Nessunelenco">
+  <w:style w:type="numbering" w:styleId="Nessunelenco" w:default="1">
     <w:name w:val="No List"/>
     <w:uiPriority w:val="99"/>
     <w:semiHidden/>
@@ -1428,12 +1405,12 @@
     </w:pPr>
     <w:tblPr>
       <w:tblBorders>
-        <w:top w:val="single" w:sz="4" w:space="0" w:color="auto"/>
-        <w:left w:val="single" w:sz="4" w:space="0" w:color="auto"/>
-        <w:bottom w:val="single" w:sz="4" w:space="0" w:color="auto"/>
-        <w:right w:val="single" w:sz="4" w:space="0" w:color="auto"/>
-        <w:insideH w:val="single" w:sz="4" w:space="0" w:color="auto"/>
-        <w:insideV w:val="single" w:sz="4" w:space="0" w:color="auto"/>
+        <w:top w:val="single" w:color="auto" w:sz="4" w:space="0"/>
+        <w:left w:val="single" w:color="auto" w:sz="4" w:space="0"/>
+        <w:bottom w:val="single" w:color="auto" w:sz="4" w:space="0"/>
+        <w:right w:val="single" w:color="auto" w:sz="4" w:space="0"/>
+        <w:insideH w:val="single" w:color="auto" w:sz="4" w:space="0"/>
+        <w:insideV w:val="single" w:color="auto" w:sz="4" w:space="0"/>
       </w:tblBorders>
     </w:tblPr>
   </w:style>

</xml_diff>